<commit_message>
Modified EVULN_INVALID_EVENT response to CMDERR, and updated Opcode group 9x test cases.docx for EVULN
</commit_message>
<xml_diff>
--- a/Documents/Test Documents/Opcode group 9x test cases.docx
+++ b/Documents/Test Documents/Opcode group 9x test cases.docx
@@ -19,22 +19,17 @@
         <w:pStyle w:val="Heading1"/>
       </w:pPr>
       <w:r>
-        <w:t>0x</w:t>
-      </w:r>
-      <w:r>
-        <w:t>96</w:t>
-      </w:r>
-      <w:r>
-        <w:t xml:space="preserve">: </w:t>
-      </w:r>
-      <w:proofErr w:type="spellStart"/>
-      <w:r>
-        <w:t>Test_</w:t>
-      </w:r>
-      <w:r>
-        <w:t>NVSET</w:t>
-      </w:r>
-      <w:proofErr w:type="spellEnd"/>
+        <w:t>0x9</w:t>
+      </w:r>
+      <w:r>
+        <w:t>5</w:t>
+      </w:r>
+      <w:r>
+        <w:t>: Test_</w:t>
+      </w:r>
+      <w:r>
+        <w:t>EVULN</w:t>
+      </w:r>
     </w:p>
     <w:tbl>
       <w:tblPr>
@@ -63,22 +58,10 @@
           </w:tcPr>
           <w:p>
             <w:r>
-              <w:t>The node number of the unit under test, a valid service index number</w:t>
-            </w:r>
-            <w:r>
-              <w:t xml:space="preserve">, a valid node </w:t>
-            </w:r>
-            <w:r>
-              <w:t xml:space="preserve">variable </w:t>
-            </w:r>
-            <w:r>
-              <w:t xml:space="preserve">index and a valid node </w:t>
-            </w:r>
-            <w:r>
-              <w:t xml:space="preserve">variable </w:t>
-            </w:r>
-            <w:r>
-              <w:t>value</w:t>
+              <w:t>T</w:t>
+            </w:r>
+            <w:r>
+              <w:t>he unit under test is in learn mode and valid eventNodeNumber, event number pair (eventIdentifier)</w:t>
             </w:r>
           </w:p>
         </w:tc>
@@ -100,18 +83,10 @@
           </w:tcPr>
           <w:p>
             <w:r>
-              <w:t xml:space="preserve">The </w:t>
-            </w:r>
-            <w:proofErr w:type="spellStart"/>
-            <w:r>
-              <w:t>cbus</w:t>
-            </w:r>
-            <w:proofErr w:type="spellEnd"/>
-            <w:r>
-              <w:t xml:space="preserve"> message </w:t>
-            </w:r>
-            <w:r>
-              <w:t>NVSET</w:t>
+              <w:t xml:space="preserve">The cbus message </w:t>
+            </w:r>
+            <w:r>
+              <w:t>EVULN</w:t>
             </w:r>
             <w:r>
               <w:t xml:space="preserve"> is sent</w:t>
@@ -136,16 +111,7 @@
           </w:tcPr>
           <w:p>
             <w:r>
-              <w:t>Expect a</w:t>
-            </w:r>
-            <w:r>
-              <w:t xml:space="preserve"> WRACK</w:t>
-            </w:r>
-            <w:r>
-              <w:t xml:space="preserve"> message</w:t>
-            </w:r>
-            <w:r>
-              <w:t xml:space="preserve"> from the unit under test</w:t>
+              <w:t>Expect a WRACK message from the unit under test</w:t>
             </w:r>
           </w:p>
         </w:tc>
@@ -174,28 +140,11 @@
         <w:pStyle w:val="Heading1"/>
       </w:pPr>
       <w:r>
-        <w:t>0x</w:t>
-      </w:r>
-      <w:r>
-        <w:t>96</w:t>
-      </w:r>
-      <w:r>
-        <w:t xml:space="preserve">: </w:t>
-      </w:r>
-      <w:proofErr w:type="spellStart"/>
-      <w:r>
-        <w:t>Test_</w:t>
-      </w:r>
-      <w:r>
-        <w:t>NVSET</w:t>
-      </w:r>
-      <w:r>
-        <w:t>_INVALID_</w:t>
-      </w:r>
-      <w:r>
-        <w:t>INDEX</w:t>
-      </w:r>
-      <w:proofErr w:type="spellEnd"/>
+        <w:t>0x95: Test_EVULN</w:t>
+      </w:r>
+      <w:r>
+        <w:t>_INVALID_EVENT</w:t>
+      </w:r>
     </w:p>
     <w:tbl>
       <w:tblPr>
@@ -224,113 +173,66 @@
           </w:tcPr>
           <w:p>
             <w:r>
-              <w:t>The node number of the unit under test, a valid service index number, a</w:t>
-            </w:r>
-            <w:r>
-              <w:t>n</w:t>
+              <w:t xml:space="preserve">The unit under test is in learn mode and </w:t>
+            </w:r>
+            <w:r>
+              <w:t xml:space="preserve">an invalid </w:t>
+            </w:r>
+            <w:r>
+              <w:t>eventNodeNumber, event number pair (eventIdentifier)</w:t>
+            </w:r>
+          </w:p>
+        </w:tc>
+      </w:tr>
+      <w:tr>
+        <w:tc>
+          <w:tcPr>
+            <w:tcW w:w="1194" w:type="dxa"/>
+          </w:tcPr>
+          <w:p>
+            <w:r>
+              <w:t>When:</w:t>
+            </w:r>
+          </w:p>
+        </w:tc>
+        <w:tc>
+          <w:tcPr>
+            <w:tcW w:w="7822" w:type="dxa"/>
+          </w:tcPr>
+          <w:p>
+            <w:r>
+              <w:t>The cbus message EVULN is sent</w:t>
+            </w:r>
+          </w:p>
+        </w:tc>
+      </w:tr>
+      <w:tr>
+        <w:tc>
+          <w:tcPr>
+            <w:tcW w:w="1194" w:type="dxa"/>
+          </w:tcPr>
+          <w:p>
+            <w:r>
+              <w:t>Then:</w:t>
+            </w:r>
+          </w:p>
+        </w:tc>
+        <w:tc>
+          <w:tcPr>
+            <w:tcW w:w="7822" w:type="dxa"/>
+          </w:tcPr>
+          <w:p>
+            <w:r>
+              <w:t xml:space="preserve">Expect a </w:t>
+            </w:r>
+            <w:r>
+              <w:t>CMDERR ‘Invalid Event’</w:t>
             </w:r>
             <w:r>
               <w:t xml:space="preserve"> </w:t>
             </w:r>
             <w:r>
-              <w:t>in</w:t>
-            </w:r>
-            <w:r>
-              <w:t xml:space="preserve">valid node </w:t>
-            </w:r>
-            <w:r>
-              <w:t xml:space="preserve">variable </w:t>
-            </w:r>
-            <w:r>
-              <w:t xml:space="preserve">index and a valid node </w:t>
-            </w:r>
-            <w:r>
-              <w:t xml:space="preserve">variable </w:t>
-            </w:r>
-            <w:r>
-              <w:t>value</w:t>
-            </w:r>
-          </w:p>
-        </w:tc>
-      </w:tr>
-      <w:tr>
-        <w:tc>
-          <w:tcPr>
-            <w:tcW w:w="1194" w:type="dxa"/>
-          </w:tcPr>
-          <w:p>
-            <w:r>
-              <w:t>When:</w:t>
-            </w:r>
-          </w:p>
-        </w:tc>
-        <w:tc>
-          <w:tcPr>
-            <w:tcW w:w="7822" w:type="dxa"/>
-          </w:tcPr>
-          <w:p>
-            <w:r>
-              <w:t xml:space="preserve">The </w:t>
-            </w:r>
-            <w:proofErr w:type="spellStart"/>
-            <w:r>
-              <w:t>cbus</w:t>
-            </w:r>
-            <w:proofErr w:type="spellEnd"/>
-            <w:r>
-              <w:t xml:space="preserve"> message RDGN is sent</w:t>
-            </w:r>
-          </w:p>
-        </w:tc>
-      </w:tr>
-      <w:tr>
-        <w:tc>
-          <w:tcPr>
-            <w:tcW w:w="1194" w:type="dxa"/>
-          </w:tcPr>
-          <w:p>
-            <w:r>
-              <w:t>Then:</w:t>
-            </w:r>
-          </w:p>
-        </w:tc>
-        <w:tc>
-          <w:tcPr>
-            <w:tcW w:w="7822" w:type="dxa"/>
-          </w:tcPr>
-          <w:p>
-            <w:r>
-              <w:t xml:space="preserve">Expect a </w:t>
-            </w:r>
-            <w:r>
-              <w:t>CMDERR</w:t>
-            </w:r>
-            <w:r>
-              <w:t xml:space="preserve"> message with a result of ‘</w:t>
-            </w:r>
-            <w:r>
-              <w:t>Invalid</w:t>
-            </w:r>
-            <w:r>
-              <w:t xml:space="preserve"> </w:t>
-            </w:r>
-            <w:r>
-              <w:t xml:space="preserve">node </w:t>
-            </w:r>
-            <w:r>
-              <w:t>variable</w:t>
-            </w:r>
-            <w:r>
-              <w:t xml:space="preserve"> index</w:t>
-            </w:r>
-            <w:r>
-              <w:t>’ (</w:t>
-            </w:r>
-            <w:r>
-              <w:t>10</w:t>
-            </w:r>
-            <w:r>
-              <w:t>)</w:t>
+              <w:t>message</w:t>
             </w:r>
           </w:p>
         </w:tc>
@@ -359,25 +261,11 @@
         <w:pStyle w:val="Heading1"/>
       </w:pPr>
       <w:r>
-        <w:t>0x</w:t>
-      </w:r>
-      <w:r>
-        <w:t>96</w:t>
-      </w:r>
-      <w:r>
-        <w:t xml:space="preserve">: </w:t>
-      </w:r>
-      <w:proofErr w:type="spellStart"/>
-      <w:r>
-        <w:t>Test_</w:t>
-      </w:r>
-      <w:r>
-        <w:t>NVSET</w:t>
+        <w:t>0x95: Test_EVULN</w:t>
       </w:r>
       <w:r>
         <w:t>_SHORT</w:t>
       </w:r>
-      <w:proofErr w:type="spellEnd"/>
     </w:p>
     <w:tbl>
       <w:tblPr>
@@ -406,6 +294,429 @@
           </w:tcPr>
           <w:p>
             <w:r>
+              <w:t>The unit under test is in learn mode and valid event number</w:t>
+            </w:r>
+          </w:p>
+        </w:tc>
+      </w:tr>
+      <w:tr>
+        <w:tc>
+          <w:tcPr>
+            <w:tcW w:w="1194" w:type="dxa"/>
+          </w:tcPr>
+          <w:p>
+            <w:r>
+              <w:t>When:</w:t>
+            </w:r>
+          </w:p>
+        </w:tc>
+        <w:tc>
+          <w:tcPr>
+            <w:tcW w:w="7822" w:type="dxa"/>
+          </w:tcPr>
+          <w:p>
+            <w:r>
+              <w:t>The cbus message EVULN is sent</w:t>
+            </w:r>
+            <w:r>
+              <w:t xml:space="preserve"> with the last data byte missing</w:t>
+            </w:r>
+          </w:p>
+        </w:tc>
+      </w:tr>
+      <w:tr>
+        <w:tc>
+          <w:tcPr>
+            <w:tcW w:w="1194" w:type="dxa"/>
+          </w:tcPr>
+          <w:p>
+            <w:r>
+              <w:t>Then:</w:t>
+            </w:r>
+          </w:p>
+        </w:tc>
+        <w:tc>
+          <w:tcPr>
+            <w:tcW w:w="7822" w:type="dxa"/>
+          </w:tcPr>
+          <w:p>
+            <w:r>
+              <w:t xml:space="preserve">Expect a </w:t>
+            </w:r>
+            <w:r>
+              <w:t>GRSP ‘Invalid Command’ message</w:t>
+            </w:r>
+          </w:p>
+        </w:tc>
+      </w:tr>
+      <w:tr>
+        <w:tc>
+          <w:tcPr>
+            <w:tcW w:w="1194" w:type="dxa"/>
+          </w:tcPr>
+          <w:p>
+            <w:r>
+              <w:t>Additional:</w:t>
+            </w:r>
+          </w:p>
+        </w:tc>
+        <w:tc>
+          <w:tcPr>
+            <w:tcW w:w="7822" w:type="dxa"/>
+          </w:tcPr>
+          <w:p/>
+        </w:tc>
+      </w:tr>
+    </w:tbl>
+    <w:p>
+      <w:pPr>
+        <w:pStyle w:val="Heading1"/>
+      </w:pPr>
+      <w:r>
+        <w:t>0x</w:t>
+      </w:r>
+      <w:r>
+        <w:t>96</w:t>
+      </w:r>
+      <w:r>
+        <w:t>: Test_</w:t>
+      </w:r>
+      <w:r>
+        <w:t>NVSET</w:t>
+      </w:r>
+    </w:p>
+    <w:tbl>
+      <w:tblPr>
+        <w:tblStyle w:val="TableGrid"/>
+        <w:tblW w:w="0" w:type="auto"/>
+        <w:tblLook w:val="04A0" w:firstRow="1" w:lastRow="0" w:firstColumn="1" w:lastColumn="0" w:noHBand="0" w:noVBand="1"/>
+      </w:tblPr>
+      <w:tblGrid>
+        <w:gridCol w:w="1194"/>
+        <w:gridCol w:w="7822"/>
+      </w:tblGrid>
+      <w:tr>
+        <w:tc>
+          <w:tcPr>
+            <w:tcW w:w="1194" w:type="dxa"/>
+          </w:tcPr>
+          <w:p>
+            <w:r>
+              <w:t>Given:</w:t>
+            </w:r>
+          </w:p>
+        </w:tc>
+        <w:tc>
+          <w:tcPr>
+            <w:tcW w:w="7822" w:type="dxa"/>
+          </w:tcPr>
+          <w:p>
+            <w:r>
+              <w:t>The node number of the unit under test, a valid service index number</w:t>
+            </w:r>
+            <w:r>
+              <w:t xml:space="preserve">, a valid node </w:t>
+            </w:r>
+            <w:r>
+              <w:t xml:space="preserve">variable </w:t>
+            </w:r>
+            <w:r>
+              <w:t xml:space="preserve">index and a valid node </w:t>
+            </w:r>
+            <w:r>
+              <w:t xml:space="preserve">variable </w:t>
+            </w:r>
+            <w:r>
+              <w:t>value</w:t>
+            </w:r>
+          </w:p>
+        </w:tc>
+      </w:tr>
+      <w:tr>
+        <w:tc>
+          <w:tcPr>
+            <w:tcW w:w="1194" w:type="dxa"/>
+          </w:tcPr>
+          <w:p>
+            <w:r>
+              <w:t>When:</w:t>
+            </w:r>
+          </w:p>
+        </w:tc>
+        <w:tc>
+          <w:tcPr>
+            <w:tcW w:w="7822" w:type="dxa"/>
+          </w:tcPr>
+          <w:p>
+            <w:r>
+              <w:t xml:space="preserve">The cbus message </w:t>
+            </w:r>
+            <w:r>
+              <w:t>NVSET</w:t>
+            </w:r>
+            <w:r>
+              <w:t xml:space="preserve"> is sent</w:t>
+            </w:r>
+          </w:p>
+        </w:tc>
+      </w:tr>
+      <w:tr>
+        <w:tc>
+          <w:tcPr>
+            <w:tcW w:w="1194" w:type="dxa"/>
+          </w:tcPr>
+          <w:p>
+            <w:r>
+              <w:t>Then:</w:t>
+            </w:r>
+          </w:p>
+        </w:tc>
+        <w:tc>
+          <w:tcPr>
+            <w:tcW w:w="7822" w:type="dxa"/>
+          </w:tcPr>
+          <w:p>
+            <w:r>
+              <w:t>Expect a</w:t>
+            </w:r>
+            <w:r>
+              <w:t xml:space="preserve"> WRACK</w:t>
+            </w:r>
+            <w:r>
+              <w:t xml:space="preserve"> message</w:t>
+            </w:r>
+            <w:r>
+              <w:t xml:space="preserve"> from the unit under test</w:t>
+            </w:r>
+          </w:p>
+        </w:tc>
+      </w:tr>
+      <w:tr>
+        <w:tc>
+          <w:tcPr>
+            <w:tcW w:w="1194" w:type="dxa"/>
+          </w:tcPr>
+          <w:p>
+            <w:r>
+              <w:t>Additional:</w:t>
+            </w:r>
+          </w:p>
+        </w:tc>
+        <w:tc>
+          <w:tcPr>
+            <w:tcW w:w="7822" w:type="dxa"/>
+          </w:tcPr>
+          <w:p/>
+        </w:tc>
+      </w:tr>
+    </w:tbl>
+    <w:p>
+      <w:pPr>
+        <w:pStyle w:val="Heading1"/>
+      </w:pPr>
+      <w:r>
+        <w:t>0x</w:t>
+      </w:r>
+      <w:r>
+        <w:t>96</w:t>
+      </w:r>
+      <w:r>
+        <w:t>: Test_</w:t>
+      </w:r>
+      <w:r>
+        <w:t>NVSET</w:t>
+      </w:r>
+      <w:r>
+        <w:t>_INVALID_</w:t>
+      </w:r>
+      <w:r>
+        <w:t>INDEX</w:t>
+      </w:r>
+    </w:p>
+    <w:tbl>
+      <w:tblPr>
+        <w:tblStyle w:val="TableGrid"/>
+        <w:tblW w:w="0" w:type="auto"/>
+        <w:tblLook w:val="04A0" w:firstRow="1" w:lastRow="0" w:firstColumn="1" w:lastColumn="0" w:noHBand="0" w:noVBand="1"/>
+      </w:tblPr>
+      <w:tblGrid>
+        <w:gridCol w:w="1194"/>
+        <w:gridCol w:w="7822"/>
+      </w:tblGrid>
+      <w:tr>
+        <w:tc>
+          <w:tcPr>
+            <w:tcW w:w="1194" w:type="dxa"/>
+          </w:tcPr>
+          <w:p>
+            <w:r>
+              <w:t>Given:</w:t>
+            </w:r>
+          </w:p>
+        </w:tc>
+        <w:tc>
+          <w:tcPr>
+            <w:tcW w:w="7822" w:type="dxa"/>
+          </w:tcPr>
+          <w:p>
+            <w:r>
+              <w:t xml:space="preserve">The node number of the unit under test, a valid service index number, an invalid node </w:t>
+            </w:r>
+            <w:r>
+              <w:t xml:space="preserve">variable </w:t>
+            </w:r>
+            <w:r>
+              <w:t xml:space="preserve">index and a valid node </w:t>
+            </w:r>
+            <w:r>
+              <w:t xml:space="preserve">variable </w:t>
+            </w:r>
+            <w:r>
+              <w:t>value</w:t>
+            </w:r>
+          </w:p>
+        </w:tc>
+      </w:tr>
+      <w:tr>
+        <w:tc>
+          <w:tcPr>
+            <w:tcW w:w="1194" w:type="dxa"/>
+          </w:tcPr>
+          <w:p>
+            <w:r>
+              <w:t>When:</w:t>
+            </w:r>
+          </w:p>
+        </w:tc>
+        <w:tc>
+          <w:tcPr>
+            <w:tcW w:w="7822" w:type="dxa"/>
+          </w:tcPr>
+          <w:p>
+            <w:r>
+              <w:t>The cbus message RDGN is sent</w:t>
+            </w:r>
+          </w:p>
+        </w:tc>
+      </w:tr>
+      <w:tr>
+        <w:tc>
+          <w:tcPr>
+            <w:tcW w:w="1194" w:type="dxa"/>
+          </w:tcPr>
+          <w:p>
+            <w:r>
+              <w:t>Then:</w:t>
+            </w:r>
+          </w:p>
+        </w:tc>
+        <w:tc>
+          <w:tcPr>
+            <w:tcW w:w="7822" w:type="dxa"/>
+          </w:tcPr>
+          <w:p>
+            <w:r>
+              <w:t xml:space="preserve">Expect a </w:t>
+            </w:r>
+            <w:r>
+              <w:t>CMDERR</w:t>
+            </w:r>
+            <w:r>
+              <w:t xml:space="preserve"> message with a result of ‘</w:t>
+            </w:r>
+            <w:r>
+              <w:t>Invalid</w:t>
+            </w:r>
+            <w:r>
+              <w:t xml:space="preserve"> </w:t>
+            </w:r>
+            <w:r>
+              <w:t xml:space="preserve">node </w:t>
+            </w:r>
+            <w:r>
+              <w:t>variable</w:t>
+            </w:r>
+            <w:r>
+              <w:t xml:space="preserve"> index</w:t>
+            </w:r>
+            <w:r>
+              <w:t>’ (</w:t>
+            </w:r>
+            <w:r>
+              <w:t>10</w:t>
+            </w:r>
+            <w:r>
+              <w:t>)</w:t>
+            </w:r>
+          </w:p>
+        </w:tc>
+      </w:tr>
+      <w:tr>
+        <w:tc>
+          <w:tcPr>
+            <w:tcW w:w="1194" w:type="dxa"/>
+          </w:tcPr>
+          <w:p>
+            <w:r>
+              <w:t>Additional:</w:t>
+            </w:r>
+          </w:p>
+        </w:tc>
+        <w:tc>
+          <w:tcPr>
+            <w:tcW w:w="7822" w:type="dxa"/>
+          </w:tcPr>
+          <w:p/>
+        </w:tc>
+      </w:tr>
+    </w:tbl>
+    <w:p>
+      <w:pPr>
+        <w:pStyle w:val="Heading1"/>
+      </w:pPr>
+      <w:r>
+        <w:t>0x</w:t>
+      </w:r>
+      <w:r>
+        <w:t>96</w:t>
+      </w:r>
+      <w:r>
+        <w:t>: Test_</w:t>
+      </w:r>
+      <w:r>
+        <w:t>NVSET</w:t>
+      </w:r>
+      <w:r>
+        <w:t>_SHORT</w:t>
+      </w:r>
+    </w:p>
+    <w:tbl>
+      <w:tblPr>
+        <w:tblStyle w:val="TableGrid"/>
+        <w:tblW w:w="0" w:type="auto"/>
+        <w:tblLook w:val="04A0" w:firstRow="1" w:lastRow="0" w:firstColumn="1" w:lastColumn="0" w:noHBand="0" w:noVBand="1"/>
+      </w:tblPr>
+      <w:tblGrid>
+        <w:gridCol w:w="1194"/>
+        <w:gridCol w:w="7822"/>
+      </w:tblGrid>
+      <w:tr>
+        <w:tc>
+          <w:tcPr>
+            <w:tcW w:w="1194" w:type="dxa"/>
+          </w:tcPr>
+          <w:p>
+            <w:r>
+              <w:t>Given:</w:t>
+            </w:r>
+          </w:p>
+        </w:tc>
+        <w:tc>
+          <w:tcPr>
+            <w:tcW w:w="7822" w:type="dxa"/>
+          </w:tcPr>
+          <w:p>
+            <w:r>
               <w:t>The node number of the unit under test, a valid service index number, a valid node variable index and a valid node variable value</w:t>
             </w:r>
           </w:p>
@@ -428,15 +739,7 @@
           </w:tcPr>
           <w:p>
             <w:r>
-              <w:t xml:space="preserve">The </w:t>
-            </w:r>
-            <w:proofErr w:type="spellStart"/>
-            <w:r>
-              <w:t>cbus</w:t>
-            </w:r>
-            <w:proofErr w:type="spellEnd"/>
-            <w:r>
-              <w:t xml:space="preserve"> message RDGN is sent</w:t>
+              <w:t>The cbus message RDGN is sent</w:t>
             </w:r>
             <w:r>
               <w:t xml:space="preserve"> with the </w:t>

</xml_diff>